<commit_message>
added pricing and project sources
</commit_message>
<xml_diff>
--- a/Project planning.docx
+++ b/Project planning.docx
@@ -3904,6 +3904,661 @@
           <w:szCs w:val="36"/>
         </w:rPr>
         <w:t>Technical-Management Complexity Table</w:t>
+      </w:r>
+    </w:p>
+    <w:p>
+      <w:pPr>
+        <w:pStyle w:val="Normal"/>
+        <w:spacing w:lineRule="auto" w:line="480"/>
+        <w:jc w:val="left"/>
+        <w:rPr/>
+      </w:pPr>
+      <w:r>
+        <w:rPr>
+          <w:b/>
+          <w:bCs/>
+          <w:sz w:val="44"/>
+          <w:szCs w:val="44"/>
+        </w:rPr>
+        <w:t>8. Pricing</w:t>
+      </w:r>
+    </w:p>
+    <w:p>
+      <w:pPr>
+        <w:pStyle w:val="Normal"/>
+        <w:spacing w:lineRule="auto" w:line="480"/>
+        <w:jc w:val="left"/>
+        <w:rPr>
+          <w:rFonts w:ascii="Liberation Serif" w:hAnsi="Liberation Serif" w:eastAsia="NSimSun" w:cs="Arial"/>
+          <w:b/>
+          <w:b/>
+          <w:bCs/>
+          <w:color w:val="auto"/>
+          <w:kern w:val="2"/>
+          <w:sz w:val="36"/>
+          <w:szCs w:val="36"/>
+          <w:lang w:val="en-US" w:eastAsia="zh-CN" w:bidi="hi-IN"/>
+        </w:rPr>
+      </w:pPr>
+      <w:r>
+        <w:rPr>
+          <w:rFonts w:eastAsia="NSimSun" w:cs="Arial"/>
+          <w:b/>
+          <w:bCs/>
+          <w:color w:val="auto"/>
+          <w:kern w:val="2"/>
+          <w:sz w:val="36"/>
+          <w:szCs w:val="36"/>
+          <w:lang w:val="en-US" w:eastAsia="zh-CN" w:bidi="hi-IN"/>
+        </w:rPr>
+        <w:t>Analysis</w:t>
+      </w:r>
+    </w:p>
+    <w:p>
+      <w:pPr>
+        <w:pStyle w:val="Normal"/>
+        <w:spacing w:lineRule="auto" w:line="480"/>
+        <w:jc w:val="left"/>
+        <w:rPr>
+          <w:b/>
+          <w:b/>
+          <w:bCs/>
+          <w:sz w:val="36"/>
+          <w:szCs w:val="36"/>
+        </w:rPr>
+      </w:pPr>
+      <w:r>
+        <w:rPr>
+          <w:b/>
+          <w:bCs/>
+          <w:sz w:val="36"/>
+          <w:szCs w:val="36"/>
+        </w:rPr>
+        <w:tab/>
+      </w:r>
+      <w:r>
+        <w:rPr>
+          <w:b w:val="false"/>
+          <w:bCs w:val="false"/>
+          <w:sz w:val="36"/>
+          <w:szCs w:val="36"/>
+        </w:rPr>
+        <w:t>Average work salary</w:t>
+      </w:r>
+    </w:p>
+    <w:p>
+      <w:pPr>
+        <w:pStyle w:val="Normal"/>
+        <w:spacing w:lineRule="auto" w:line="480"/>
+        <w:jc w:val="left"/>
+        <w:rPr>
+          <w:b/>
+          <w:b/>
+          <w:bCs/>
+          <w:sz w:val="36"/>
+          <w:szCs w:val="36"/>
+        </w:rPr>
+      </w:pPr>
+      <w:r>
+        <w:rPr>
+          <w:b w:val="false"/>
+          <w:bCs w:val="false"/>
+          <w:sz w:val="36"/>
+          <w:szCs w:val="36"/>
+        </w:rPr>
+        <w:tab/>
+        <w:t>Required tools for planning</w:t>
+      </w:r>
+    </w:p>
+    <w:p>
+      <w:pPr>
+        <w:pStyle w:val="Normal"/>
+        <w:spacing w:lineRule="auto" w:line="480"/>
+        <w:jc w:val="left"/>
+        <w:rPr>
+          <w:rFonts w:ascii="Liberation Serif" w:hAnsi="Liberation Serif" w:eastAsia="NSimSun" w:cs="Arial"/>
+          <w:b/>
+          <w:b/>
+          <w:bCs/>
+          <w:color w:val="auto"/>
+          <w:kern w:val="2"/>
+          <w:sz w:val="36"/>
+          <w:szCs w:val="36"/>
+          <w:lang w:val="en-US" w:eastAsia="zh-CN" w:bidi="hi-IN"/>
+        </w:rPr>
+      </w:pPr>
+      <w:r>
+        <w:rPr>
+          <w:rFonts w:eastAsia="NSimSun" w:cs="Arial"/>
+          <w:b/>
+          <w:bCs/>
+          <w:color w:val="auto"/>
+          <w:kern w:val="2"/>
+          <w:sz w:val="36"/>
+          <w:szCs w:val="36"/>
+          <w:lang w:val="en-US" w:eastAsia="zh-CN" w:bidi="hi-IN"/>
+        </w:rPr>
+        <w:t>D</w:t>
+      </w:r>
+      <w:r>
+        <w:rPr>
+          <w:rFonts w:eastAsia="NSimSun" w:cs="Arial"/>
+          <w:b/>
+          <w:bCs/>
+          <w:color w:val="auto"/>
+          <w:kern w:val="2"/>
+          <w:sz w:val="36"/>
+          <w:szCs w:val="36"/>
+          <w:lang w:val="en-US" w:eastAsia="zh-CN" w:bidi="hi-IN"/>
+        </w:rPr>
+        <w:t>esign</w:t>
+      </w:r>
+    </w:p>
+    <w:p>
+      <w:pPr>
+        <w:pStyle w:val="Normal"/>
+        <w:spacing w:lineRule="auto" w:line="480"/>
+        <w:jc w:val="left"/>
+        <w:rPr>
+          <w:b/>
+          <w:b/>
+          <w:bCs/>
+          <w:sz w:val="36"/>
+          <w:szCs w:val="36"/>
+        </w:rPr>
+      </w:pPr>
+      <w:r>
+        <w:rPr>
+          <w:b/>
+          <w:bCs/>
+          <w:sz w:val="36"/>
+          <w:szCs w:val="36"/>
+        </w:rPr>
+        <w:tab/>
+      </w:r>
+      <w:r>
+        <w:rPr>
+          <w:b w:val="false"/>
+          <w:bCs w:val="false"/>
+          <w:sz w:val="36"/>
+          <w:szCs w:val="36"/>
+        </w:rPr>
+        <w:t>Average work salary</w:t>
+      </w:r>
+    </w:p>
+    <w:p>
+      <w:pPr>
+        <w:pStyle w:val="Normal"/>
+        <w:spacing w:lineRule="auto" w:line="480"/>
+        <w:jc w:val="left"/>
+        <w:rPr/>
+      </w:pPr>
+      <w:r>
+        <w:rPr>
+          <w:b w:val="false"/>
+          <w:bCs w:val="false"/>
+          <w:sz w:val="36"/>
+          <w:szCs w:val="36"/>
+        </w:rPr>
+        <w:tab/>
+      </w:r>
+      <w:r>
+        <w:rPr>
+          <w:rFonts w:eastAsia="NSimSun" w:cs="Arial"/>
+          <w:b w:val="false"/>
+          <w:bCs w:val="false"/>
+          <w:color w:val="auto"/>
+          <w:kern w:val="2"/>
+          <w:sz w:val="36"/>
+          <w:szCs w:val="36"/>
+          <w:lang w:val="en-US" w:eastAsia="zh-CN" w:bidi="hi-IN"/>
+        </w:rPr>
+        <w:t xml:space="preserve">Gathering components, </w:t>
+      </w:r>
+      <w:r>
+        <w:rPr>
+          <w:rFonts w:eastAsia="NSimSun" w:cs="Arial"/>
+          <w:b w:val="false"/>
+          <w:bCs w:val="false"/>
+          <w:color w:val="auto"/>
+          <w:kern w:val="2"/>
+          <w:sz w:val="36"/>
+          <w:szCs w:val="36"/>
+          <w:lang w:val="en-US" w:eastAsia="zh-CN" w:bidi="hi-IN"/>
+        </w:rPr>
+        <w:t xml:space="preserve">logic design, interface design, </w:t>
+      </w:r>
+      <w:r>
+        <w:rPr>
+          <w:rFonts w:eastAsia="NSimSun" w:cs="Arial"/>
+          <w:b w:val="false"/>
+          <w:bCs w:val="false"/>
+          <w:color w:val="auto"/>
+          <w:kern w:val="2"/>
+          <w:sz w:val="36"/>
+          <w:szCs w:val="36"/>
+          <w:lang w:val="en-US" w:eastAsia="zh-CN" w:bidi="hi-IN"/>
+        </w:rPr>
+        <w:t xml:space="preserve">drawing schematic, </w:t>
+      </w:r>
+      <w:r>
+        <w:rPr>
+          <w:rFonts w:eastAsia="NSimSun" w:cs="Arial"/>
+          <w:b w:val="false"/>
+          <w:bCs w:val="false"/>
+          <w:color w:val="auto"/>
+          <w:kern w:val="2"/>
+          <w:sz w:val="36"/>
+          <w:szCs w:val="36"/>
+          <w:lang w:val="en-US" w:eastAsia="zh-CN" w:bidi="hi-IN"/>
+        </w:rPr>
+        <w:t xml:space="preserve"> interaction of components table</w:t>
+      </w:r>
+    </w:p>
+    <w:p>
+      <w:pPr>
+        <w:pStyle w:val="Normal"/>
+        <w:spacing w:lineRule="auto" w:line="480"/>
+        <w:jc w:val="left"/>
+        <w:rPr>
+          <w:rFonts w:ascii="Liberation Serif" w:hAnsi="Liberation Serif" w:eastAsia="NSimSun" w:cs="Arial"/>
+          <w:b/>
+          <w:b/>
+          <w:bCs/>
+          <w:color w:val="auto"/>
+          <w:kern w:val="2"/>
+          <w:sz w:val="36"/>
+          <w:szCs w:val="36"/>
+          <w:lang w:val="en-US" w:eastAsia="zh-CN" w:bidi="hi-IN"/>
+        </w:rPr>
+      </w:pPr>
+      <w:r>
+        <w:rPr>
+          <w:rFonts w:eastAsia="NSimSun" w:cs="Arial"/>
+          <w:b/>
+          <w:bCs/>
+          <w:color w:val="auto"/>
+          <w:kern w:val="2"/>
+          <w:sz w:val="36"/>
+          <w:szCs w:val="36"/>
+          <w:lang w:val="en-US" w:eastAsia="zh-CN" w:bidi="hi-IN"/>
+        </w:rPr>
+        <w:t>I</w:t>
+      </w:r>
+      <w:r>
+        <w:rPr>
+          <w:rFonts w:eastAsia="NSimSun" w:cs="Arial"/>
+          <w:b/>
+          <w:bCs/>
+          <w:color w:val="auto"/>
+          <w:kern w:val="2"/>
+          <w:sz w:val="36"/>
+          <w:szCs w:val="36"/>
+          <w:lang w:val="en-US" w:eastAsia="zh-CN" w:bidi="hi-IN"/>
+        </w:rPr>
+        <w:t>mplementation</w:t>
+      </w:r>
+    </w:p>
+    <w:p>
+      <w:pPr>
+        <w:pStyle w:val="Normal"/>
+        <w:spacing w:lineRule="auto" w:line="480"/>
+        <w:jc w:val="left"/>
+        <w:rPr>
+          <w:b/>
+          <w:b/>
+          <w:bCs/>
+          <w:sz w:val="36"/>
+          <w:szCs w:val="36"/>
+        </w:rPr>
+      </w:pPr>
+      <w:r>
+        <w:rPr>
+          <w:b/>
+          <w:bCs/>
+          <w:sz w:val="36"/>
+          <w:szCs w:val="36"/>
+        </w:rPr>
+        <w:tab/>
+      </w:r>
+      <w:r>
+        <w:rPr>
+          <w:b w:val="false"/>
+          <w:bCs w:val="false"/>
+          <w:sz w:val="36"/>
+          <w:szCs w:val="36"/>
+        </w:rPr>
+        <w:t>Average work salary</w:t>
+      </w:r>
+    </w:p>
+    <w:p>
+      <w:pPr>
+        <w:pStyle w:val="Normal"/>
+        <w:spacing w:lineRule="auto" w:line="480"/>
+        <w:jc w:val="left"/>
+        <w:rPr/>
+      </w:pPr>
+      <w:r>
+        <w:rPr>
+          <w:rFonts w:eastAsia="NSimSun" w:cs="Arial"/>
+          <w:b w:val="false"/>
+          <w:bCs w:val="false"/>
+          <w:color w:val="auto"/>
+          <w:kern w:val="2"/>
+          <w:sz w:val="36"/>
+          <w:szCs w:val="36"/>
+          <w:lang w:val="en-US" w:eastAsia="zh-CN" w:bidi="hi-IN"/>
+        </w:rPr>
+        <w:tab/>
+      </w:r>
+      <w:r>
+        <w:rPr>
+          <w:rFonts w:eastAsia="NSimSun" w:cs="Arial"/>
+          <w:b w:val="false"/>
+          <w:bCs w:val="false"/>
+          <w:color w:val="auto"/>
+          <w:kern w:val="2"/>
+          <w:sz w:val="36"/>
+          <w:szCs w:val="36"/>
+          <w:lang w:val="en-US" w:eastAsia="zh-CN" w:bidi="hi-IN"/>
+        </w:rPr>
+        <w:t>Coding, combining everything</w:t>
+      </w:r>
+    </w:p>
+    <w:p>
+      <w:pPr>
+        <w:pStyle w:val="Normal"/>
+        <w:spacing w:lineRule="auto" w:line="480"/>
+        <w:jc w:val="left"/>
+        <w:rPr>
+          <w:rFonts w:ascii="Liberation Serif" w:hAnsi="Liberation Serif" w:eastAsia="NSimSun" w:cs="Arial"/>
+          <w:b/>
+          <w:b/>
+          <w:bCs/>
+          <w:color w:val="auto"/>
+          <w:kern w:val="2"/>
+          <w:sz w:val="36"/>
+          <w:szCs w:val="36"/>
+          <w:lang w:val="en-US" w:eastAsia="zh-CN" w:bidi="hi-IN"/>
+        </w:rPr>
+      </w:pPr>
+      <w:bookmarkStart w:id="0" w:name="__DdeLink__149_3053247937"/>
+      <w:r>
+        <w:rPr>
+          <w:rFonts w:eastAsia="NSimSun" w:cs="Arial"/>
+          <w:b/>
+          <w:bCs/>
+          <w:color w:val="auto"/>
+          <w:kern w:val="2"/>
+          <w:sz w:val="36"/>
+          <w:szCs w:val="36"/>
+          <w:lang w:val="en-US" w:eastAsia="zh-CN" w:bidi="hi-IN"/>
+        </w:rPr>
+        <w:t>T</w:t>
+      </w:r>
+      <w:r>
+        <w:rPr>
+          <w:rFonts w:eastAsia="NSimSun" w:cs="Arial"/>
+          <w:b/>
+          <w:bCs/>
+          <w:color w:val="auto"/>
+          <w:kern w:val="2"/>
+          <w:sz w:val="36"/>
+          <w:szCs w:val="36"/>
+          <w:lang w:val="en-US" w:eastAsia="zh-CN" w:bidi="hi-IN"/>
+        </w:rPr>
+        <w:t>esting</w:t>
+      </w:r>
+    </w:p>
+    <w:p>
+      <w:pPr>
+        <w:pStyle w:val="Normal"/>
+        <w:spacing w:lineRule="auto" w:line="480"/>
+        <w:jc w:val="left"/>
+        <w:rPr>
+          <w:b/>
+          <w:b/>
+          <w:bCs/>
+          <w:sz w:val="36"/>
+          <w:szCs w:val="36"/>
+        </w:rPr>
+      </w:pPr>
+      <w:r>
+        <w:rPr>
+          <w:b/>
+          <w:bCs/>
+          <w:sz w:val="36"/>
+          <w:szCs w:val="36"/>
+        </w:rPr>
+        <w:tab/>
+      </w:r>
+      <w:r>
+        <w:rPr>
+          <w:b w:val="false"/>
+          <w:bCs w:val="false"/>
+          <w:sz w:val="36"/>
+          <w:szCs w:val="36"/>
+        </w:rPr>
+        <w:t>Average work salary</w:t>
+      </w:r>
+    </w:p>
+    <w:p>
+      <w:pPr>
+        <w:pStyle w:val="Normal"/>
+        <w:spacing w:lineRule="auto" w:line="480"/>
+        <w:jc w:val="left"/>
+        <w:rPr/>
+      </w:pPr>
+      <w:r>
+        <w:rPr>
+          <w:rFonts w:eastAsia="NSimSun" w:cs="Arial"/>
+          <w:b w:val="false"/>
+          <w:bCs w:val="false"/>
+          <w:color w:val="auto"/>
+          <w:kern w:val="2"/>
+          <w:sz w:val="36"/>
+          <w:szCs w:val="36"/>
+          <w:lang w:val="en-US" w:eastAsia="zh-CN" w:bidi="hi-IN"/>
+        </w:rPr>
+        <w:tab/>
+      </w:r>
+      <w:r>
+        <w:rPr>
+          <w:rFonts w:eastAsia="NSimSun" w:cs="Arial"/>
+          <w:b w:val="false"/>
+          <w:bCs w:val="false"/>
+          <w:color w:val="auto"/>
+          <w:kern w:val="2"/>
+          <w:sz w:val="36"/>
+          <w:szCs w:val="36"/>
+          <w:lang w:val="en-US" w:eastAsia="zh-CN" w:bidi="hi-IN"/>
+        </w:rPr>
+        <w:t>Handling edge cases</w:t>
+      </w:r>
+      <w:bookmarkEnd w:id="0"/>
+      <w:r>
+        <w:rPr>
+          <w:rFonts w:eastAsia="NSimSun" w:cs="Arial"/>
+          <w:b w:val="false"/>
+          <w:bCs w:val="false"/>
+          <w:color w:val="auto"/>
+          <w:kern w:val="2"/>
+          <w:sz w:val="36"/>
+          <w:szCs w:val="36"/>
+          <w:lang w:val="en-US" w:eastAsia="zh-CN" w:bidi="hi-IN"/>
+        </w:rPr>
+        <w:t xml:space="preserve"> for software and hardware</w:t>
+      </w:r>
+    </w:p>
+    <w:p>
+      <w:pPr>
+        <w:pStyle w:val="Normal"/>
+        <w:spacing w:lineRule="auto" w:line="480"/>
+        <w:jc w:val="left"/>
+        <w:rPr>
+          <w:rFonts w:ascii="Liberation Serif" w:hAnsi="Liberation Serif" w:eastAsia="NSimSun" w:cs="Arial"/>
+          <w:b/>
+          <w:b/>
+          <w:bCs/>
+          <w:color w:val="auto"/>
+          <w:kern w:val="2"/>
+          <w:sz w:val="36"/>
+          <w:szCs w:val="36"/>
+          <w:lang w:val="en-US" w:eastAsia="zh-CN" w:bidi="hi-IN"/>
+        </w:rPr>
+      </w:pPr>
+      <w:r>
+        <w:rPr>
+          <w:rFonts w:eastAsia="NSimSun" w:cs="Arial"/>
+          <w:b/>
+          <w:bCs/>
+          <w:color w:val="auto"/>
+          <w:kern w:val="2"/>
+          <w:sz w:val="36"/>
+          <w:szCs w:val="36"/>
+          <w:lang w:val="en-US" w:eastAsia="zh-CN" w:bidi="hi-IN"/>
+        </w:rPr>
+        <w:t>Maintenance</w:t>
+      </w:r>
+    </w:p>
+    <w:p>
+      <w:pPr>
+        <w:pStyle w:val="Normal"/>
+        <w:spacing w:lineRule="auto" w:line="480"/>
+        <w:jc w:val="left"/>
+        <w:rPr>
+          <w:b/>
+          <w:b/>
+          <w:bCs/>
+          <w:sz w:val="36"/>
+          <w:szCs w:val="36"/>
+        </w:rPr>
+      </w:pPr>
+      <w:r>
+        <w:rPr>
+          <w:b/>
+          <w:bCs/>
+          <w:sz w:val="36"/>
+          <w:szCs w:val="36"/>
+        </w:rPr>
+        <w:tab/>
+      </w:r>
+      <w:r>
+        <w:rPr>
+          <w:b w:val="false"/>
+          <w:bCs w:val="false"/>
+          <w:sz w:val="36"/>
+          <w:szCs w:val="36"/>
+        </w:rPr>
+        <w:t>Average work salary</w:t>
+      </w:r>
+    </w:p>
+    <w:p>
+      <w:pPr>
+        <w:pStyle w:val="Normal"/>
+        <w:spacing w:lineRule="auto" w:line="480"/>
+        <w:jc w:val="left"/>
+        <w:rPr/>
+      </w:pPr>
+      <w:r>
+        <w:rPr>
+          <w:rFonts w:eastAsia="NSimSun" w:cs="Arial"/>
+          <w:b w:val="false"/>
+          <w:bCs w:val="false"/>
+          <w:color w:val="auto"/>
+          <w:kern w:val="2"/>
+          <w:sz w:val="36"/>
+          <w:szCs w:val="36"/>
+          <w:lang w:val="en-US" w:eastAsia="zh-CN" w:bidi="hi-IN"/>
+        </w:rPr>
+        <w:tab/>
+      </w:r>
+      <w:r>
+        <w:rPr>
+          <w:rFonts w:eastAsia="NSimSun" w:cs="Arial"/>
+          <w:b w:val="false"/>
+          <w:bCs w:val="false"/>
+          <w:color w:val="auto"/>
+          <w:kern w:val="2"/>
+          <w:sz w:val="36"/>
+          <w:szCs w:val="36"/>
+          <w:lang w:val="en-US" w:eastAsia="zh-CN" w:bidi="hi-IN"/>
+        </w:rPr>
+        <w:t>Project closing</w:t>
+      </w:r>
+    </w:p>
+    <w:p>
+      <w:pPr>
+        <w:pStyle w:val="Normal"/>
+        <w:spacing w:lineRule="auto" w:line="480"/>
+        <w:jc w:val="left"/>
+        <w:rPr>
+          <w:b/>
+          <w:b/>
+          <w:bCs/>
+          <w:sz w:val="44"/>
+          <w:szCs w:val="44"/>
+        </w:rPr>
+      </w:pPr>
+      <w:r>
+        <w:rPr/>
+      </w:r>
+    </w:p>
+    <w:p>
+      <w:pPr>
+        <w:pStyle w:val="Normal"/>
+        <w:spacing w:lineRule="auto" w:line="480"/>
+        <w:jc w:val="left"/>
+        <w:rPr/>
+      </w:pPr>
+      <w:r>
+        <w:rPr>
+          <w:b/>
+          <w:bCs/>
+          <w:sz w:val="44"/>
+          <w:szCs w:val="44"/>
+        </w:rPr>
+        <w:t>8. Project Sources</w:t>
+      </w:r>
+    </w:p>
+    <w:p>
+      <w:pPr>
+        <w:pStyle w:val="Normal"/>
+        <w:spacing w:lineRule="auto" w:line="480"/>
+        <w:jc w:val="left"/>
+        <w:rPr/>
+      </w:pPr>
+      <w:hyperlink r:id="rId5">
+        <w:r>
+          <w:rPr>
+            <w:rStyle w:val="InternetLink"/>
+            <w:b w:val="false"/>
+            <w:bCs w:val="false"/>
+            <w:sz w:val="30"/>
+            <w:szCs w:val="30"/>
+          </w:rPr>
+          <w:t>https://github.com/emreozincegedik/software_enginering_home_automation</w:t>
+        </w:r>
+      </w:hyperlink>
+      <w:r>
+        <w:rPr>
+          <w:b w:val="false"/>
+          <w:bCs w:val="false"/>
+          <w:sz w:val="30"/>
+          <w:szCs w:val="30"/>
+        </w:rPr>
+        <w:t xml:space="preserve"> </w:t>
+      </w:r>
+    </w:p>
+    <w:p>
+      <w:pPr>
+        <w:pStyle w:val="Normal"/>
+        <w:spacing w:lineRule="auto" w:line="480"/>
+        <w:jc w:val="left"/>
+        <w:rPr/>
+      </w:pPr>
+      <w:r>
+        <w:rPr/>
       </w:r>
     </w:p>
     <w:sectPr>
@@ -4786,403 +5441,12 @@
     <w:qFormat/>
     <w:rPr/>
   </w:style>
-  <w:style w:type="character" w:styleId="ListLabel1">
-    <w:name w:val="ListLabel 1"/>
-    <w:qFormat/>
+  <w:style w:type="character" w:styleId="InternetLink">
+    <w:name w:val="Internet Link"/>
     <w:rPr>
-      <w:rFonts w:cs="OpenSymbol"/>
-      <w:b/>
-      <w:sz w:val="36"/>
-    </w:rPr>
-  </w:style>
-  <w:style w:type="character" w:styleId="ListLabel2">
-    <w:name w:val="ListLabel 2"/>
-    <w:qFormat/>
-    <w:rPr>
-      <w:rFonts w:cs="OpenSymbol"/>
-      <w:b/>
-      <w:sz w:val="36"/>
-    </w:rPr>
-  </w:style>
-  <w:style w:type="character" w:styleId="ListLabel3">
-    <w:name w:val="ListLabel 3"/>
-    <w:qFormat/>
-    <w:rPr>
-      <w:rFonts w:cs="OpenSymbol"/>
-    </w:rPr>
-  </w:style>
-  <w:style w:type="character" w:styleId="ListLabel4">
-    <w:name w:val="ListLabel 4"/>
-    <w:qFormat/>
-    <w:rPr>
-      <w:rFonts w:cs="OpenSymbol"/>
-    </w:rPr>
-  </w:style>
-  <w:style w:type="character" w:styleId="ListLabel5">
-    <w:name w:val="ListLabel 5"/>
-    <w:qFormat/>
-    <w:rPr>
-      <w:rFonts w:cs="OpenSymbol"/>
-    </w:rPr>
-  </w:style>
-  <w:style w:type="character" w:styleId="ListLabel6">
-    <w:name w:val="ListLabel 6"/>
-    <w:qFormat/>
-    <w:rPr>
-      <w:rFonts w:cs="OpenSymbol"/>
-    </w:rPr>
-  </w:style>
-  <w:style w:type="character" w:styleId="ListLabel7">
-    <w:name w:val="ListLabel 7"/>
-    <w:qFormat/>
-    <w:rPr>
-      <w:rFonts w:cs="OpenSymbol"/>
-    </w:rPr>
-  </w:style>
-  <w:style w:type="character" w:styleId="ListLabel8">
-    <w:name w:val="ListLabel 8"/>
-    <w:qFormat/>
-    <w:rPr>
-      <w:rFonts w:cs="OpenSymbol"/>
-    </w:rPr>
-  </w:style>
-  <w:style w:type="character" w:styleId="ListLabel9">
-    <w:name w:val="ListLabel 9"/>
-    <w:qFormat/>
-    <w:rPr>
-      <w:rFonts w:cs="OpenSymbol"/>
-    </w:rPr>
-  </w:style>
-  <w:style w:type="character" w:styleId="ListLabel10">
-    <w:name w:val="ListLabel 10"/>
-    <w:qFormat/>
-    <w:rPr>
-      <w:rFonts w:cs="OpenSymbol"/>
-      <w:b/>
-      <w:sz w:val="36"/>
-    </w:rPr>
-  </w:style>
-  <w:style w:type="character" w:styleId="ListLabel11">
-    <w:name w:val="ListLabel 11"/>
-    <w:qFormat/>
-    <w:rPr>
-      <w:rFonts w:cs="OpenSymbol"/>
-    </w:rPr>
-  </w:style>
-  <w:style w:type="character" w:styleId="ListLabel12">
-    <w:name w:val="ListLabel 12"/>
-    <w:qFormat/>
-    <w:rPr>
-      <w:rFonts w:cs="OpenSymbol"/>
-    </w:rPr>
-  </w:style>
-  <w:style w:type="character" w:styleId="ListLabel13">
-    <w:name w:val="ListLabel 13"/>
-    <w:qFormat/>
-    <w:rPr>
-      <w:rFonts w:cs="OpenSymbol"/>
-    </w:rPr>
-  </w:style>
-  <w:style w:type="character" w:styleId="ListLabel14">
-    <w:name w:val="ListLabel 14"/>
-    <w:qFormat/>
-    <w:rPr>
-      <w:rFonts w:cs="OpenSymbol"/>
-    </w:rPr>
-  </w:style>
-  <w:style w:type="character" w:styleId="ListLabel15">
-    <w:name w:val="ListLabel 15"/>
-    <w:qFormat/>
-    <w:rPr>
-      <w:rFonts w:cs="OpenSymbol"/>
-    </w:rPr>
-  </w:style>
-  <w:style w:type="character" w:styleId="ListLabel16">
-    <w:name w:val="ListLabel 16"/>
-    <w:qFormat/>
-    <w:rPr>
-      <w:rFonts w:cs="OpenSymbol"/>
-    </w:rPr>
-  </w:style>
-  <w:style w:type="character" w:styleId="ListLabel17">
-    <w:name w:val="ListLabel 17"/>
-    <w:qFormat/>
-    <w:rPr>
-      <w:rFonts w:cs="OpenSymbol"/>
-    </w:rPr>
-  </w:style>
-  <w:style w:type="character" w:styleId="ListLabel18">
-    <w:name w:val="ListLabel 18"/>
-    <w:qFormat/>
-    <w:rPr>
-      <w:rFonts w:cs="OpenSymbol"/>
-    </w:rPr>
-  </w:style>
-  <w:style w:type="character" w:styleId="ListLabel19">
-    <w:name w:val="ListLabel 19"/>
-    <w:qFormat/>
-    <w:rPr>
-      <w:rFonts w:cs="OpenSymbol"/>
-      <w:b/>
-      <w:sz w:val="36"/>
-    </w:rPr>
-  </w:style>
-  <w:style w:type="character" w:styleId="ListLabel20">
-    <w:name w:val="ListLabel 20"/>
-    <w:qFormat/>
-    <w:rPr>
-      <w:rFonts w:cs="OpenSymbol"/>
-      <w:b/>
-      <w:sz w:val="36"/>
-    </w:rPr>
-  </w:style>
-  <w:style w:type="character" w:styleId="ListLabel21">
-    <w:name w:val="ListLabel 21"/>
-    <w:qFormat/>
-    <w:rPr>
-      <w:rFonts w:cs="OpenSymbol"/>
-    </w:rPr>
-  </w:style>
-  <w:style w:type="character" w:styleId="ListLabel22">
-    <w:name w:val="ListLabel 22"/>
-    <w:qFormat/>
-    <w:rPr>
-      <w:rFonts w:cs="OpenSymbol"/>
-    </w:rPr>
-  </w:style>
-  <w:style w:type="character" w:styleId="ListLabel23">
-    <w:name w:val="ListLabel 23"/>
-    <w:qFormat/>
-    <w:rPr>
-      <w:rFonts w:cs="OpenSymbol"/>
-    </w:rPr>
-  </w:style>
-  <w:style w:type="character" w:styleId="ListLabel24">
-    <w:name w:val="ListLabel 24"/>
-    <w:qFormat/>
-    <w:rPr>
-      <w:rFonts w:cs="OpenSymbol"/>
-    </w:rPr>
-  </w:style>
-  <w:style w:type="character" w:styleId="ListLabel25">
-    <w:name w:val="ListLabel 25"/>
-    <w:qFormat/>
-    <w:rPr>
-      <w:rFonts w:cs="OpenSymbol"/>
-    </w:rPr>
-  </w:style>
-  <w:style w:type="character" w:styleId="ListLabel26">
-    <w:name w:val="ListLabel 26"/>
-    <w:qFormat/>
-    <w:rPr>
-      <w:rFonts w:cs="OpenSymbol"/>
-    </w:rPr>
-  </w:style>
-  <w:style w:type="character" w:styleId="ListLabel27">
-    <w:name w:val="ListLabel 27"/>
-    <w:qFormat/>
-    <w:rPr>
-      <w:rFonts w:cs="OpenSymbol"/>
-    </w:rPr>
-  </w:style>
-  <w:style w:type="character" w:styleId="ListLabel28">
-    <w:name w:val="ListLabel 28"/>
-    <w:qFormat/>
-    <w:rPr>
-      <w:rFonts w:cs="OpenSymbol"/>
-      <w:b/>
-      <w:sz w:val="36"/>
-    </w:rPr>
-  </w:style>
-  <w:style w:type="character" w:styleId="ListLabel29">
-    <w:name w:val="ListLabel 29"/>
-    <w:qFormat/>
-    <w:rPr>
-      <w:rFonts w:cs="OpenSymbol"/>
-    </w:rPr>
-  </w:style>
-  <w:style w:type="character" w:styleId="ListLabel30">
-    <w:name w:val="ListLabel 30"/>
-    <w:qFormat/>
-    <w:rPr>
-      <w:rFonts w:cs="OpenSymbol"/>
-    </w:rPr>
-  </w:style>
-  <w:style w:type="character" w:styleId="ListLabel31">
-    <w:name w:val="ListLabel 31"/>
-    <w:qFormat/>
-    <w:rPr>
-      <w:rFonts w:cs="OpenSymbol"/>
-    </w:rPr>
-  </w:style>
-  <w:style w:type="character" w:styleId="ListLabel32">
-    <w:name w:val="ListLabel 32"/>
-    <w:qFormat/>
-    <w:rPr>
-      <w:rFonts w:cs="OpenSymbol"/>
-    </w:rPr>
-  </w:style>
-  <w:style w:type="character" w:styleId="ListLabel33">
-    <w:name w:val="ListLabel 33"/>
-    <w:qFormat/>
-    <w:rPr>
-      <w:rFonts w:cs="OpenSymbol"/>
-    </w:rPr>
-  </w:style>
-  <w:style w:type="character" w:styleId="ListLabel34">
-    <w:name w:val="ListLabel 34"/>
-    <w:qFormat/>
-    <w:rPr>
-      <w:rFonts w:cs="OpenSymbol"/>
-    </w:rPr>
-  </w:style>
-  <w:style w:type="character" w:styleId="ListLabel35">
-    <w:name w:val="ListLabel 35"/>
-    <w:qFormat/>
-    <w:rPr>
-      <w:rFonts w:cs="OpenSymbol"/>
-    </w:rPr>
-  </w:style>
-  <w:style w:type="character" w:styleId="ListLabel36">
-    <w:name w:val="ListLabel 36"/>
-    <w:qFormat/>
-    <w:rPr>
-      <w:rFonts w:cs="OpenSymbol"/>
-    </w:rPr>
-  </w:style>
-  <w:style w:type="character" w:styleId="ListLabel37">
-    <w:name w:val="ListLabel 37"/>
-    <w:qFormat/>
-    <w:rPr>
-      <w:rFonts w:cs="OpenSymbol"/>
-    </w:rPr>
-  </w:style>
-  <w:style w:type="character" w:styleId="ListLabel38">
-    <w:name w:val="ListLabel 38"/>
-    <w:qFormat/>
-    <w:rPr>
-      <w:rFonts w:cs="OpenSymbol"/>
-    </w:rPr>
-  </w:style>
-  <w:style w:type="character" w:styleId="ListLabel39">
-    <w:name w:val="ListLabel 39"/>
-    <w:qFormat/>
-    <w:rPr>
-      <w:rFonts w:cs="OpenSymbol"/>
-    </w:rPr>
-  </w:style>
-  <w:style w:type="character" w:styleId="ListLabel40">
-    <w:name w:val="ListLabel 40"/>
-    <w:qFormat/>
-    <w:rPr>
-      <w:rFonts w:cs="OpenSymbol"/>
-    </w:rPr>
-  </w:style>
-  <w:style w:type="character" w:styleId="ListLabel41">
-    <w:name w:val="ListLabel 41"/>
-    <w:qFormat/>
-    <w:rPr>
-      <w:rFonts w:cs="OpenSymbol"/>
-    </w:rPr>
-  </w:style>
-  <w:style w:type="character" w:styleId="ListLabel42">
-    <w:name w:val="ListLabel 42"/>
-    <w:qFormat/>
-    <w:rPr>
-      <w:rFonts w:cs="OpenSymbol"/>
-    </w:rPr>
-  </w:style>
-  <w:style w:type="character" w:styleId="ListLabel43">
-    <w:name w:val="ListLabel 43"/>
-    <w:qFormat/>
-    <w:rPr>
-      <w:rFonts w:cs="OpenSymbol"/>
-    </w:rPr>
-  </w:style>
-  <w:style w:type="character" w:styleId="ListLabel44">
-    <w:name w:val="ListLabel 44"/>
-    <w:qFormat/>
-    <w:rPr>
-      <w:rFonts w:cs="OpenSymbol"/>
-    </w:rPr>
-  </w:style>
-  <w:style w:type="character" w:styleId="ListLabel45">
-    <w:name w:val="ListLabel 45"/>
-    <w:qFormat/>
-    <w:rPr>
-      <w:rFonts w:cs="OpenSymbol"/>
-    </w:rPr>
-  </w:style>
-  <w:style w:type="character" w:styleId="ListLabel46">
-    <w:name w:val="ListLabel 46"/>
-    <w:qFormat/>
-    <w:rPr>
-      <w:rFonts w:cs="OpenSymbol"/>
-    </w:rPr>
-  </w:style>
-  <w:style w:type="character" w:styleId="ListLabel47">
-    <w:name w:val="ListLabel 47"/>
-    <w:qFormat/>
-    <w:rPr>
-      <w:rFonts w:cs="OpenSymbol"/>
-      <w:b/>
-      <w:sz w:val="36"/>
-    </w:rPr>
-  </w:style>
-  <w:style w:type="character" w:styleId="ListLabel48">
-    <w:name w:val="ListLabel 48"/>
-    <w:qFormat/>
-    <w:rPr>
-      <w:rFonts w:cs="OpenSymbol"/>
-    </w:rPr>
-  </w:style>
-  <w:style w:type="character" w:styleId="ListLabel49">
-    <w:name w:val="ListLabel 49"/>
-    <w:qFormat/>
-    <w:rPr>
-      <w:rFonts w:cs="OpenSymbol"/>
-    </w:rPr>
-  </w:style>
-  <w:style w:type="character" w:styleId="ListLabel50">
-    <w:name w:val="ListLabel 50"/>
-    <w:qFormat/>
-    <w:rPr>
-      <w:rFonts w:cs="OpenSymbol"/>
-    </w:rPr>
-  </w:style>
-  <w:style w:type="character" w:styleId="ListLabel51">
-    <w:name w:val="ListLabel 51"/>
-    <w:qFormat/>
-    <w:rPr>
-      <w:rFonts w:cs="OpenSymbol"/>
-    </w:rPr>
-  </w:style>
-  <w:style w:type="character" w:styleId="ListLabel52">
-    <w:name w:val="ListLabel 52"/>
-    <w:qFormat/>
-    <w:rPr>
-      <w:rFonts w:cs="OpenSymbol"/>
-    </w:rPr>
-  </w:style>
-  <w:style w:type="character" w:styleId="ListLabel53">
-    <w:name w:val="ListLabel 53"/>
-    <w:qFormat/>
-    <w:rPr>
-      <w:rFonts w:cs="OpenSymbol"/>
-    </w:rPr>
-  </w:style>
-  <w:style w:type="character" w:styleId="ListLabel54">
-    <w:name w:val="ListLabel 54"/>
-    <w:qFormat/>
-    <w:rPr>
-      <w:rFonts w:cs="OpenSymbol"/>
-    </w:rPr>
-  </w:style>
-  <w:style w:type="character" w:styleId="ListLabel55">
-    <w:name w:val="ListLabel 55"/>
-    <w:qFormat/>
-    <w:rPr>
-      <w:rFonts w:cs="OpenSymbol"/>
+      <w:color w:val="000080"/>
+      <w:u w:val="single"/>
+      <w:lang w:val="zxx" w:eastAsia="zxx" w:bidi="zxx"/>
     </w:rPr>
   </w:style>
   <w:style w:type="paragraph" w:styleId="Heading">

</xml_diff>

<commit_message>
added project report and fixed planning accordingly
</commit_message>
<xml_diff>
--- a/Project planning.docx
+++ b/Project planning.docx
@@ -252,13 +252,7 @@
         <w:pStyle w:val="Normal"/>
         <w:spacing w:lineRule="auto" w:line="360"/>
         <w:jc w:val="right"/>
-        <w:rPr>
-          <w:b/>
-          <w:b/>
-          <w:bCs/>
-          <w:sz w:val="44"/>
-          <w:szCs w:val="44"/>
-        </w:rPr>
+        <w:rPr/>
       </w:pPr>
       <w:r>
         <w:rPr>
@@ -4038,20 +4032,7 @@
           <w:szCs w:val="36"/>
           <w:lang w:val="en-US" w:eastAsia="zh-CN" w:bidi="hi-IN"/>
         </w:rPr>
-        <w:t>D</w:t>
-      </w:r>
-      <w:r>
-        <w:rPr>
-          <w:rFonts w:eastAsia="NSimSun" w:cs="Arial"/>
-          <w:b/>
-          <w:bCs/>
-          <w:color w:val="auto"/>
-          <w:kern w:val="2"/>
-          <w:sz w:val="36"/>
-          <w:szCs w:val="36"/>
-          <w:lang w:val="en-US" w:eastAsia="zh-CN" w:bidi="hi-IN"/>
-        </w:rPr>
-        <w:t>esign</w:t>
+        <w:t>Design</w:t>
       </w:r>
     </w:p>
     <w:p>
@@ -4113,8 +4094,79 @@
           <w:szCs w:val="36"/>
           <w:lang w:val="en-US" w:eastAsia="zh-CN" w:bidi="hi-IN"/>
         </w:rPr>
-        <w:t xml:space="preserve">Gathering components, </w:t>
-      </w:r>
+        <w:t>Gathering components, logic design, interface design, drawing schematic,  interaction of components table</w:t>
+      </w:r>
+    </w:p>
+    <w:p>
+      <w:pPr>
+        <w:pStyle w:val="Normal"/>
+        <w:spacing w:lineRule="auto" w:line="480"/>
+        <w:jc w:val="left"/>
+        <w:rPr>
+          <w:rFonts w:ascii="Liberation Serif" w:hAnsi="Liberation Serif" w:eastAsia="NSimSun" w:cs="Arial"/>
+          <w:b/>
+          <w:b/>
+          <w:bCs/>
+          <w:color w:val="auto"/>
+          <w:kern w:val="2"/>
+          <w:sz w:val="36"/>
+          <w:szCs w:val="36"/>
+          <w:lang w:val="en-US" w:eastAsia="zh-CN" w:bidi="hi-IN"/>
+        </w:rPr>
+      </w:pPr>
+      <w:r>
+        <w:rPr>
+          <w:rFonts w:eastAsia="NSimSun" w:cs="Arial"/>
+          <w:b/>
+          <w:bCs/>
+          <w:color w:val="auto"/>
+          <w:kern w:val="2"/>
+          <w:sz w:val="36"/>
+          <w:szCs w:val="36"/>
+          <w:lang w:val="en-US" w:eastAsia="zh-CN" w:bidi="hi-IN"/>
+        </w:rPr>
+        <w:t>Implementation</w:t>
+      </w:r>
+    </w:p>
+    <w:p>
+      <w:pPr>
+        <w:pStyle w:val="Normal"/>
+        <w:spacing w:lineRule="auto" w:line="480"/>
+        <w:jc w:val="left"/>
+        <w:rPr>
+          <w:b/>
+          <w:b/>
+          <w:bCs/>
+          <w:sz w:val="36"/>
+          <w:szCs w:val="36"/>
+        </w:rPr>
+      </w:pPr>
+      <w:r>
+        <w:rPr>
+          <w:b/>
+          <w:bCs/>
+          <w:sz w:val="36"/>
+          <w:szCs w:val="36"/>
+        </w:rPr>
+        <w:tab/>
+      </w:r>
+      <w:r>
+        <w:rPr>
+          <w:b w:val="false"/>
+          <w:bCs w:val="false"/>
+          <w:sz w:val="36"/>
+          <w:szCs w:val="36"/>
+        </w:rPr>
+        <w:t>Average work salary</w:t>
+      </w:r>
+    </w:p>
+    <w:p>
+      <w:pPr>
+        <w:pStyle w:val="Normal"/>
+        <w:spacing w:lineRule="auto" w:line="480"/>
+        <w:jc w:val="left"/>
+        <w:rPr/>
+      </w:pPr>
       <w:r>
         <w:rPr>
           <w:rFonts w:eastAsia="NSimSun" w:cs="Arial"/>
@@ -4126,8 +4178,82 @@
           <w:szCs w:val="36"/>
           <w:lang w:val="en-US" w:eastAsia="zh-CN" w:bidi="hi-IN"/>
         </w:rPr>
-        <w:t xml:space="preserve">logic design, interface design, </w:t>
-      </w:r>
+        <w:tab/>
+        <w:t>Coding, combining everything</w:t>
+      </w:r>
+    </w:p>
+    <w:p>
+      <w:pPr>
+        <w:pStyle w:val="Normal"/>
+        <w:spacing w:lineRule="auto" w:line="480"/>
+        <w:jc w:val="left"/>
+        <w:rPr>
+          <w:rFonts w:ascii="Liberation Serif" w:hAnsi="Liberation Serif" w:eastAsia="NSimSun" w:cs="Arial"/>
+          <w:b/>
+          <w:b/>
+          <w:bCs/>
+          <w:color w:val="auto"/>
+          <w:kern w:val="2"/>
+          <w:sz w:val="36"/>
+          <w:szCs w:val="36"/>
+          <w:lang w:val="en-US" w:eastAsia="zh-CN" w:bidi="hi-IN"/>
+        </w:rPr>
+      </w:pPr>
+      <w:bookmarkStart w:id="0" w:name="__DdeLink__149_3053247937"/>
+      <w:r>
+        <w:rPr>
+          <w:rFonts w:eastAsia="NSimSun" w:cs="Arial"/>
+          <w:b/>
+          <w:bCs/>
+          <w:color w:val="auto"/>
+          <w:kern w:val="2"/>
+          <w:sz w:val="36"/>
+          <w:szCs w:val="36"/>
+          <w:lang w:val="en-US" w:eastAsia="zh-CN" w:bidi="hi-IN"/>
+        </w:rPr>
+        <w:t>Testing</w:t>
+      </w:r>
+    </w:p>
+    <w:p>
+      <w:pPr>
+        <w:pStyle w:val="Normal"/>
+        <w:spacing w:lineRule="auto" w:line="480"/>
+        <w:jc w:val="left"/>
+        <w:rPr>
+          <w:b/>
+          <w:b/>
+          <w:bCs/>
+          <w:sz w:val="36"/>
+          <w:szCs w:val="36"/>
+        </w:rPr>
+      </w:pPr>
+      <w:r>
+        <w:rPr>
+          <w:b/>
+          <w:bCs/>
+          <w:sz w:val="36"/>
+          <w:szCs w:val="36"/>
+        </w:rPr>
+        <w:tab/>
+      </w:r>
+      <w:r>
+        <w:rPr>
+          <w:b w:val="false"/>
+          <w:bCs w:val="false"/>
+          <w:sz w:val="36"/>
+          <w:szCs w:val="36"/>
+        </w:rPr>
+        <w:t>Average work salary</w:t>
+      </w:r>
+    </w:p>
+    <w:p>
+      <w:pPr>
+        <w:pStyle w:val="Normal"/>
+        <w:spacing w:lineRule="auto" w:line="480"/>
+        <w:jc w:val="left"/>
+        <w:rPr/>
+      </w:pPr>
+      <w:bookmarkStart w:id="1" w:name="__DdeLink__149_3053247937"/>
       <w:r>
         <w:rPr>
           <w:rFonts w:eastAsia="NSimSun" w:cs="Arial"/>
@@ -4139,8 +4265,10 @@
           <w:szCs w:val="36"/>
           <w:lang w:val="en-US" w:eastAsia="zh-CN" w:bidi="hi-IN"/>
         </w:rPr>
-        <w:t xml:space="preserve">drawing schematic, </w:t>
-      </w:r>
+        <w:tab/>
+        <w:t>Handling edge cases</w:t>
+      </w:r>
+      <w:bookmarkEnd w:id="1"/>
       <w:r>
         <w:rPr>
           <w:rFonts w:eastAsia="NSimSun" w:cs="Arial"/>
@@ -4152,7 +4280,7 @@
           <w:szCs w:val="36"/>
           <w:lang w:val="en-US" w:eastAsia="zh-CN" w:bidi="hi-IN"/>
         </w:rPr>
-        <w:t xml:space="preserve"> interaction of components table</w:t>
+        <w:t xml:space="preserve"> for software and hardware</w:t>
       </w:r>
     </w:p>
     <w:p>
@@ -4183,20 +4311,7 @@
           <w:szCs w:val="36"/>
           <w:lang w:val="en-US" w:eastAsia="zh-CN" w:bidi="hi-IN"/>
         </w:rPr>
-        <w:t>I</w:t>
-      </w:r>
-      <w:r>
-        <w:rPr>
-          <w:rFonts w:eastAsia="NSimSun" w:cs="Arial"/>
-          <w:b/>
-          <w:bCs/>
-          <w:color w:val="auto"/>
-          <w:kern w:val="2"/>
-          <w:sz w:val="36"/>
-          <w:szCs w:val="36"/>
-          <w:lang w:val="en-US" w:eastAsia="zh-CN" w:bidi="hi-IN"/>
-        </w:rPr>
-        <w:t>mplementation</w:t>
+        <w:t>Maintenance</w:t>
       </w:r>
     </w:p>
     <w:p>
@@ -4250,240 +4365,6 @@
           <w:lang w:val="en-US" w:eastAsia="zh-CN" w:bidi="hi-IN"/>
         </w:rPr>
         <w:tab/>
-      </w:r>
-      <w:r>
-        <w:rPr>
-          <w:rFonts w:eastAsia="NSimSun" w:cs="Arial"/>
-          <w:b w:val="false"/>
-          <w:bCs w:val="false"/>
-          <w:color w:val="auto"/>
-          <w:kern w:val="2"/>
-          <w:sz w:val="36"/>
-          <w:szCs w:val="36"/>
-          <w:lang w:val="en-US" w:eastAsia="zh-CN" w:bidi="hi-IN"/>
-        </w:rPr>
-        <w:t>Coding, combining everything</w:t>
-      </w:r>
-    </w:p>
-    <w:p>
-      <w:pPr>
-        <w:pStyle w:val="Normal"/>
-        <w:spacing w:lineRule="auto" w:line="480"/>
-        <w:jc w:val="left"/>
-        <w:rPr>
-          <w:rFonts w:ascii="Liberation Serif" w:hAnsi="Liberation Serif" w:eastAsia="NSimSun" w:cs="Arial"/>
-          <w:b/>
-          <w:b/>
-          <w:bCs/>
-          <w:color w:val="auto"/>
-          <w:kern w:val="2"/>
-          <w:sz w:val="36"/>
-          <w:szCs w:val="36"/>
-          <w:lang w:val="en-US" w:eastAsia="zh-CN" w:bidi="hi-IN"/>
-        </w:rPr>
-      </w:pPr>
-      <w:bookmarkStart w:id="0" w:name="__DdeLink__149_3053247937"/>
-      <w:r>
-        <w:rPr>
-          <w:rFonts w:eastAsia="NSimSun" w:cs="Arial"/>
-          <w:b/>
-          <w:bCs/>
-          <w:color w:val="auto"/>
-          <w:kern w:val="2"/>
-          <w:sz w:val="36"/>
-          <w:szCs w:val="36"/>
-          <w:lang w:val="en-US" w:eastAsia="zh-CN" w:bidi="hi-IN"/>
-        </w:rPr>
-        <w:t>T</w:t>
-      </w:r>
-      <w:r>
-        <w:rPr>
-          <w:rFonts w:eastAsia="NSimSun" w:cs="Arial"/>
-          <w:b/>
-          <w:bCs/>
-          <w:color w:val="auto"/>
-          <w:kern w:val="2"/>
-          <w:sz w:val="36"/>
-          <w:szCs w:val="36"/>
-          <w:lang w:val="en-US" w:eastAsia="zh-CN" w:bidi="hi-IN"/>
-        </w:rPr>
-        <w:t>esting</w:t>
-      </w:r>
-    </w:p>
-    <w:p>
-      <w:pPr>
-        <w:pStyle w:val="Normal"/>
-        <w:spacing w:lineRule="auto" w:line="480"/>
-        <w:jc w:val="left"/>
-        <w:rPr>
-          <w:b/>
-          <w:b/>
-          <w:bCs/>
-          <w:sz w:val="36"/>
-          <w:szCs w:val="36"/>
-        </w:rPr>
-      </w:pPr>
-      <w:r>
-        <w:rPr>
-          <w:b/>
-          <w:bCs/>
-          <w:sz w:val="36"/>
-          <w:szCs w:val="36"/>
-        </w:rPr>
-        <w:tab/>
-      </w:r>
-      <w:r>
-        <w:rPr>
-          <w:b w:val="false"/>
-          <w:bCs w:val="false"/>
-          <w:sz w:val="36"/>
-          <w:szCs w:val="36"/>
-        </w:rPr>
-        <w:t>Average work salary</w:t>
-      </w:r>
-    </w:p>
-    <w:p>
-      <w:pPr>
-        <w:pStyle w:val="Normal"/>
-        <w:spacing w:lineRule="auto" w:line="480"/>
-        <w:jc w:val="left"/>
-        <w:rPr/>
-      </w:pPr>
-      <w:r>
-        <w:rPr>
-          <w:rFonts w:eastAsia="NSimSun" w:cs="Arial"/>
-          <w:b w:val="false"/>
-          <w:bCs w:val="false"/>
-          <w:color w:val="auto"/>
-          <w:kern w:val="2"/>
-          <w:sz w:val="36"/>
-          <w:szCs w:val="36"/>
-          <w:lang w:val="en-US" w:eastAsia="zh-CN" w:bidi="hi-IN"/>
-        </w:rPr>
-        <w:tab/>
-      </w:r>
-      <w:r>
-        <w:rPr>
-          <w:rFonts w:eastAsia="NSimSun" w:cs="Arial"/>
-          <w:b w:val="false"/>
-          <w:bCs w:val="false"/>
-          <w:color w:val="auto"/>
-          <w:kern w:val="2"/>
-          <w:sz w:val="36"/>
-          <w:szCs w:val="36"/>
-          <w:lang w:val="en-US" w:eastAsia="zh-CN" w:bidi="hi-IN"/>
-        </w:rPr>
-        <w:t>Handling edge cases</w:t>
-      </w:r>
-      <w:bookmarkEnd w:id="0"/>
-      <w:r>
-        <w:rPr>
-          <w:rFonts w:eastAsia="NSimSun" w:cs="Arial"/>
-          <w:b w:val="false"/>
-          <w:bCs w:val="false"/>
-          <w:color w:val="auto"/>
-          <w:kern w:val="2"/>
-          <w:sz w:val="36"/>
-          <w:szCs w:val="36"/>
-          <w:lang w:val="en-US" w:eastAsia="zh-CN" w:bidi="hi-IN"/>
-        </w:rPr>
-        <w:t xml:space="preserve"> for software and hardware</w:t>
-      </w:r>
-    </w:p>
-    <w:p>
-      <w:pPr>
-        <w:pStyle w:val="Normal"/>
-        <w:spacing w:lineRule="auto" w:line="480"/>
-        <w:jc w:val="left"/>
-        <w:rPr>
-          <w:rFonts w:ascii="Liberation Serif" w:hAnsi="Liberation Serif" w:eastAsia="NSimSun" w:cs="Arial"/>
-          <w:b/>
-          <w:b/>
-          <w:bCs/>
-          <w:color w:val="auto"/>
-          <w:kern w:val="2"/>
-          <w:sz w:val="36"/>
-          <w:szCs w:val="36"/>
-          <w:lang w:val="en-US" w:eastAsia="zh-CN" w:bidi="hi-IN"/>
-        </w:rPr>
-      </w:pPr>
-      <w:r>
-        <w:rPr>
-          <w:rFonts w:eastAsia="NSimSun" w:cs="Arial"/>
-          <w:b/>
-          <w:bCs/>
-          <w:color w:val="auto"/>
-          <w:kern w:val="2"/>
-          <w:sz w:val="36"/>
-          <w:szCs w:val="36"/>
-          <w:lang w:val="en-US" w:eastAsia="zh-CN" w:bidi="hi-IN"/>
-        </w:rPr>
-        <w:t>Maintenance</w:t>
-      </w:r>
-    </w:p>
-    <w:p>
-      <w:pPr>
-        <w:pStyle w:val="Normal"/>
-        <w:spacing w:lineRule="auto" w:line="480"/>
-        <w:jc w:val="left"/>
-        <w:rPr>
-          <w:b/>
-          <w:b/>
-          <w:bCs/>
-          <w:sz w:val="36"/>
-          <w:szCs w:val="36"/>
-        </w:rPr>
-      </w:pPr>
-      <w:r>
-        <w:rPr>
-          <w:b/>
-          <w:bCs/>
-          <w:sz w:val="36"/>
-          <w:szCs w:val="36"/>
-        </w:rPr>
-        <w:tab/>
-      </w:r>
-      <w:r>
-        <w:rPr>
-          <w:b w:val="false"/>
-          <w:bCs w:val="false"/>
-          <w:sz w:val="36"/>
-          <w:szCs w:val="36"/>
-        </w:rPr>
-        <w:t>Average work salary</w:t>
-      </w:r>
-    </w:p>
-    <w:p>
-      <w:pPr>
-        <w:pStyle w:val="Normal"/>
-        <w:spacing w:lineRule="auto" w:line="480"/>
-        <w:jc w:val="left"/>
-        <w:rPr/>
-      </w:pPr>
-      <w:r>
-        <w:rPr>
-          <w:rFonts w:eastAsia="NSimSun" w:cs="Arial"/>
-          <w:b w:val="false"/>
-          <w:bCs w:val="false"/>
-          <w:color w:val="auto"/>
-          <w:kern w:val="2"/>
-          <w:sz w:val="36"/>
-          <w:szCs w:val="36"/>
-          <w:lang w:val="en-US" w:eastAsia="zh-CN" w:bidi="hi-IN"/>
-        </w:rPr>
-        <w:tab/>
-      </w:r>
-      <w:r>
-        <w:rPr>
-          <w:rFonts w:eastAsia="NSimSun" w:cs="Arial"/>
-          <w:b w:val="false"/>
-          <w:bCs w:val="false"/>
-          <w:color w:val="auto"/>
-          <w:kern w:val="2"/>
-          <w:sz w:val="36"/>
-          <w:szCs w:val="36"/>
-          <w:lang w:val="en-US" w:eastAsia="zh-CN" w:bidi="hi-IN"/>
-        </w:rPr>
         <w:t>Project closing</w:t>
       </w:r>
     </w:p>
@@ -4501,24 +4382,55 @@
         </w:rPr>
       </w:pPr>
       <w:r>
-        <w:rPr/>
-      </w:r>
-    </w:p>
-    <w:p>
-      <w:pPr>
-        <w:pStyle w:val="Normal"/>
-        <w:spacing w:lineRule="auto" w:line="480"/>
-        <w:jc w:val="left"/>
-        <w:rPr/>
-      </w:pPr>
-      <w:r>
         <w:rPr>
           <w:b/>
           <w:bCs/>
           <w:sz w:val="44"/>
           <w:szCs w:val="44"/>
         </w:rPr>
-        <w:t>8. Project Sources</w:t>
+      </w:r>
+    </w:p>
+    <w:p>
+      <w:pPr>
+        <w:pStyle w:val="Normal"/>
+        <w:spacing w:lineRule="auto" w:line="480"/>
+        <w:jc w:val="left"/>
+        <w:rPr/>
+      </w:pPr>
+      <w:r>
+        <w:rPr>
+          <w:b/>
+          <w:bCs/>
+          <w:sz w:val="44"/>
+          <w:szCs w:val="44"/>
+        </w:rPr>
+        <w:t>9</w:t>
+      </w:r>
+      <w:r>
+        <w:rPr>
+          <w:b/>
+          <w:bCs/>
+          <w:sz w:val="44"/>
+          <w:szCs w:val="44"/>
+        </w:rPr>
+        <w:t>. Project Sources</w:t>
+      </w:r>
+    </w:p>
+    <w:p>
+      <w:pPr>
+        <w:pStyle w:val="Normal"/>
+        <w:spacing w:lineRule="auto" w:line="480"/>
+        <w:jc w:val="left"/>
+        <w:rPr>
+          <w:b/>
+          <w:b/>
+          <w:bCs/>
+          <w:sz w:val="44"/>
+          <w:szCs w:val="44"/>
+        </w:rPr>
+      </w:pPr>
+      <w:r>
+        <w:rPr/>
       </w:r>
     </w:p>
     <w:p>
@@ -4548,6 +4460,23 @@
           <w:szCs w:val="30"/>
         </w:rPr>
         <w:t xml:space="preserve"> </w:t>
+      </w:r>
+    </w:p>
+    <w:p>
+      <w:pPr>
+        <w:pStyle w:val="Normal"/>
+        <w:spacing w:lineRule="auto" w:line="480"/>
+        <w:jc w:val="left"/>
+        <w:rPr>
+          <w:b w:val="false"/>
+          <w:b w:val="false"/>
+          <w:bCs w:val="false"/>
+          <w:sz w:val="30"/>
+          <w:szCs w:val="30"/>
+        </w:rPr>
+      </w:pPr>
+      <w:r>
+        <w:rPr/>
       </w:r>
     </w:p>
     <w:p>
@@ -5416,7 +5345,7 @@
     <w:qFormat/>
     <w:pPr>
       <w:widowControl/>
-      <w:overflowPunct w:val="true"/>
+      <w:overflowPunct w:val="false"/>
       <w:bidi w:val="0"/>
       <w:jc w:val="left"/>
     </w:pPr>

</xml_diff>